<commit_message>
add front for home + creation of character in random
</commit_message>
<xml_diff>
--- a/Docs/GDD_Endless_Dungeon.docx
+++ b/Docs/GDD_Endless_Dungeon.docx
@@ -4979,16 +4979,7 @@
         <w:t>e premier a VITESSE</w:t>
       </w:r>
       <w:r>
-        <w:t xml:space="preserve"> max (</w:t>
-      </w:r>
-      <w:r>
-        <w:t>variable pré défini dans le code</w:t>
-      </w:r>
-      <w:r>
-        <w:t>) joue, si vitesse max dépassé, surplus de vitesse stocké pour les tours d’après</w:t>
-      </w:r>
-      <w:r>
-        <w:t>. A chaque tour joué VITESSE_ACTUEL += VITESSE_PERSONNAGE.</w:t>
+        <w:t xml:space="preserve"> max (variable pré défini dans le code) joue, si vitesse max dépassé, surplus de vitesse stocké pour les tours d’après. A chaque tour joué VITESSE_ACTUEL += VITESSE_PERSONNAGE.</w:t>
       </w:r>
     </w:p>
     <w:p>
@@ -5157,7 +5148,15 @@
         <w:pStyle w:val="Paragraphedeliste"/>
       </w:pPr>
       <w:r>
-        <w:t>Le joueur peut recruter des personnages dans la taverne, lui permettant d’avoir de nouveaux personnages en cas de morts ou tout s’implémenté pour recruter un personnage plus puissant. La fourchette va se passer ainsi :</w:t>
+        <w:t>Le joueur peut recruter des personnages dans la taverne, lui permettant d’avoir de nouveaux personnages en cas de morts ou tout s’impl</w:t>
+      </w:r>
+      <w:r>
+        <w:t>e</w:t>
+      </w:r>
+      <w:bookmarkStart w:id="1" w:name="_GoBack"/>
+      <w:bookmarkEnd w:id="1"/>
+      <w:r>
+        <w:t>ment pour recruter un personnage plus puissant. La fourchette va se passer ainsi :</w:t>
       </w:r>
     </w:p>
     <w:p>
@@ -5175,8 +5174,6 @@
       </w:pPr>
       <w:r>
         <w:tab/>
-      </w:r>
-      <w:r>
         <w:t xml:space="preserve">Endurance : </w:t>
       </w:r>
       <w:proofErr w:type="gramStart"/>
@@ -5185,13 +5182,7 @@
       </w:r>
       <w:proofErr w:type="gramEnd"/>
       <w:r>
-        <w:t>Niveau joueur * 0.1, Niveau joueur * 0.</w:t>
-      </w:r>
-      <w:r>
-        <w:t>5</w:t>
-      </w:r>
-      <w:r>
-        <w:t>)</w:t>
+        <w:t>Niveau joueur * 0.1, Niveau joueur * 0.5)</w:t>
       </w:r>
     </w:p>
     <w:p>
@@ -5209,13 +5200,7 @@
       </w:r>
       <w:proofErr w:type="gramEnd"/>
       <w:r>
-        <w:t>Niveau joueur * 0.1, Niveau joueur * 0.</w:t>
-      </w:r>
-      <w:r>
-        <w:t>5</w:t>
-      </w:r>
-      <w:r>
-        <w:t>)</w:t>
+        <w:t>Niveau joueur * 0.1, Niveau joueur * 0.5)</w:t>
       </w:r>
     </w:p>
     <w:p>
@@ -5233,19 +5218,7 @@
       </w:r>
       <w:proofErr w:type="gramEnd"/>
       <w:r>
-        <w:t>Niveau joueur * 0.</w:t>
-      </w:r>
-      <w:r>
-        <w:t>1</w:t>
-      </w:r>
-      <w:r>
-        <w:t xml:space="preserve">, Niveau joueur * </w:t>
-      </w:r>
-      <w:r>
-        <w:t>0.5</w:t>
-      </w:r>
-      <w:r>
-        <w:t>)</w:t>
+        <w:t>Niveau joueur * 0.1, Niveau joueur * 0.5)</w:t>
       </w:r>
     </w:p>
     <w:p>
@@ -5263,13 +5236,7 @@
       </w:r>
       <w:proofErr w:type="gramEnd"/>
       <w:r>
-        <w:t>Niveau joueur * 0.</w:t>
-      </w:r>
-      <w:r>
-        <w:t>1</w:t>
-      </w:r>
-      <w:r>
-        <w:t xml:space="preserve">, Niveau joueur * 0.5) </w:t>
+        <w:t xml:space="preserve">Niveau joueur * 0.1, Niveau joueur * 0.5) </w:t>
       </w:r>
     </w:p>
     <w:p>
@@ -5279,16 +5246,8 @@
       </w:pPr>
       <w:r>
         <w:tab/>
-        <w:t>Force : range(Niveau joueur * 0.1 , Niveau joueur * 0.</w:t>
-      </w:r>
-      <w:r>
-        <w:t>5</w:t>
-      </w:r>
-      <w:r>
-        <w:t xml:space="preserve">) </w:t>
-      </w:r>
-      <w:bookmarkStart w:id="1" w:name="_GoBack"/>
-      <w:bookmarkEnd w:id="1"/>
+        <w:t xml:space="preserve">Force : range(Niveau joueur * 0.1 , Niveau joueur * 0.5) </w:t>
+      </w:r>
     </w:p>
     <w:p>
       <w:pPr>

</xml_diff>